<commit_message>
Updated Python File to populate database
</commit_message>
<xml_diff>
--- a/Creating an EC2 PSQL Database.docx
+++ b/Creating an EC2 PSQL Database.docx
@@ -41,7 +41,15 @@
     </w:p>
     <w:p>
       <w:r>
-        <w:t>First of all we need to create a security group.  This will ensure that we can allow connections to and from our PSQL database.  To do this go to security groups; VPC feature.</w:t>
+        <w:t xml:space="preserve">First of </w:t>
+      </w:r>
+      <w:proofErr w:type="gramStart"/>
+      <w:r>
+        <w:t>all</w:t>
+      </w:r>
+      <w:proofErr w:type="gramEnd"/>
+      <w:r>
+        <w:t xml:space="preserve"> we need to create a security group.  This will ensure that we can allow connections to and from our PSQL database.  To do this go to security groups; VPC feature.</w:t>
       </w:r>
     </w:p>
     <w:p/>
@@ -159,7 +167,7 @@
           <w14:ligatures w14:val="standardContextual"/>
         </w:rPr>
         <w:drawing>
-          <wp:anchor distT="0" distB="0" distL="114300" distR="114300" simplePos="0" relativeHeight="251658240" behindDoc="1" locked="0" layoutInCell="1" allowOverlap="1" wp14:anchorId="2314EFC7" wp14:editId="45B53B84">
+          <wp:anchor distT="0" distB="0" distL="114300" distR="114300" simplePos="0" relativeHeight="251658240" behindDoc="1" locked="0" layoutInCell="1" allowOverlap="1" wp14:anchorId="2314EFC7" wp14:editId="14A44D08">
             <wp:simplePos x="0" y="0"/>
             <wp:positionH relativeFrom="column">
               <wp:posOffset>0</wp:posOffset>
@@ -244,7 +252,7 @@
           <w14:ligatures w14:val="standardContextual"/>
         </w:rPr>
         <w:drawing>
-          <wp:inline distT="0" distB="0" distL="0" distR="0" wp14:anchorId="5FDDA8A7" wp14:editId="27A6D139">
+          <wp:inline distT="0" distB="0" distL="0" distR="0" wp14:anchorId="5FDDA8A7" wp14:editId="67F09C2D">
             <wp:extent cx="5731510" cy="1598930"/>
             <wp:effectExtent l="0" t="0" r="0" b="1270"/>
             <wp:docPr id="101476022" name="Picture 17" descr="A screenshot of a computer&#10;&#10;Description automatically generated"/>
@@ -312,7 +320,7 @@
           <w14:ligatures w14:val="standardContextual"/>
         </w:rPr>
         <w:drawing>
-          <wp:inline distT="0" distB="0" distL="0" distR="0" wp14:anchorId="56A55A9C" wp14:editId="43BC3E17">
+          <wp:inline distT="0" distB="0" distL="0" distR="0" wp14:anchorId="56A55A9C" wp14:editId="6F59ED46">
             <wp:extent cx="5731510" cy="1137920"/>
             <wp:effectExtent l="0" t="0" r="0" b="5080"/>
             <wp:docPr id="1922675672" name="Picture 18" descr="A screenshot of a computer&#10;&#10;Description automatically generated"/>
@@ -407,7 +415,7 @@
           <w14:ligatures w14:val="standardContextual"/>
         </w:rPr>
         <w:drawing>
-          <wp:inline distT="0" distB="0" distL="0" distR="0" wp14:anchorId="03942424" wp14:editId="65608ADD">
+          <wp:inline distT="0" distB="0" distL="0" distR="0" wp14:anchorId="03942424" wp14:editId="3FF68505">
             <wp:extent cx="5731510" cy="433070"/>
             <wp:effectExtent l="0" t="0" r="0" b="0"/>
             <wp:docPr id="267316249" name="Picture 19"/>
@@ -840,7 +848,15 @@
     <w:p>
       <w:r>
         <w:lastRenderedPageBreak/>
-        <w:t>Use db.t3.micro as the instance configuration:</w:t>
+        <w:t>Use db.t</w:t>
+      </w:r>
+      <w:proofErr w:type="gramStart"/>
+      <w:r>
+        <w:t>3.micro</w:t>
+      </w:r>
+      <w:proofErr w:type="gramEnd"/>
+      <w:r>
+        <w:t xml:space="preserve"> as the instance configuration:</w:t>
       </w:r>
     </w:p>
     <w:p>
@@ -1287,7 +1303,15 @@
     <w:p>
       <w:r>
         <w:lastRenderedPageBreak/>
-        <w:t xml:space="preserve">In order to connect to the database you will need to make a note of some of the information. </w:t>
+        <w:t xml:space="preserve">In order to connect to the </w:t>
+      </w:r>
+      <w:proofErr w:type="gramStart"/>
+      <w:r>
+        <w:t>database</w:t>
+      </w:r>
+      <w:proofErr w:type="gramEnd"/>
+      <w:r>
+        <w:t xml:space="preserve"> you will need to make a note of some of the information. </w:t>
       </w:r>
     </w:p>
     <w:p>
@@ -1685,6 +1709,7 @@
         </w:rPr>
         <w:t>'fs'</w:t>
       </w:r>
+      <w:proofErr w:type="gramStart"/>
       <w:r>
         <w:rPr>
           <w:rFonts w:ascii="Fira Code" w:hAnsi="Fira Code" w:cs="Fira Code"/>
@@ -1694,6 +1719,7 @@
         </w:rPr>
         <w:t>);</w:t>
       </w:r>
+      <w:proofErr w:type="gramEnd"/>
     </w:p>
     <w:p>
       <w:pPr>
@@ -1789,6 +1815,7 @@
         </w:rPr>
         <w:t>'pg-format'</w:t>
       </w:r>
+      <w:proofErr w:type="gramStart"/>
       <w:r>
         <w:rPr>
           <w:rFonts w:ascii="Fira Code" w:hAnsi="Fira Code" w:cs="Fira Code"/>
@@ -1798,6 +1825,7 @@
         </w:rPr>
         <w:t>);</w:t>
       </w:r>
+      <w:proofErr w:type="gramEnd"/>
     </w:p>
     <w:p>
       <w:pPr>
@@ -1828,7 +1856,17 @@
           <w:sz w:val="23"/>
           <w:szCs w:val="23"/>
         </w:rPr>
-        <w:t xml:space="preserve"> { </w:t>
+        <w:t xml:space="preserve"> </w:t>
+      </w:r>
+      <w:proofErr w:type="gramStart"/>
+      <w:r>
+        <w:rPr>
+          <w:rFonts w:ascii="Fira Code" w:hAnsi="Fira Code" w:cs="Fira Code"/>
+          <w:color w:val="F8F8F2"/>
+          <w:sz w:val="23"/>
+          <w:szCs w:val="23"/>
+        </w:rPr>
+        <w:t xml:space="preserve">{ </w:t>
       </w:r>
       <w:r>
         <w:rPr>
@@ -1840,6 +1878,7 @@
         </w:rPr>
         <w:t>Client</w:t>
       </w:r>
+      <w:proofErr w:type="gramEnd"/>
       <w:r>
         <w:rPr>
           <w:rFonts w:ascii="Fira Code" w:hAnsi="Fira Code" w:cs="Fira Code"/>
@@ -2776,7 +2815,15 @@
         <w:t xml:space="preserve">Most notably </w:t>
       </w:r>
       <w:r>
-        <w:t xml:space="preserve">one of the values is ‘rds.force_ssl’ which is set to 1.  This parameter determines whether SSL (Secure Sockets Layer) is enforced for connections to your RDS instance.  When this parameter is set to 1, it means that all connections to the RDS instance must use SSL encryption.  SSL encryption ensures that data transmitted between the client application and the database instance is encrypted, providing an additional layer of security, especially important when sensitive data is involved. </w:t>
+        <w:t>one of the values is ‘</w:t>
+      </w:r>
+      <w:proofErr w:type="gramStart"/>
+      <w:r>
+        <w:t>rds.force</w:t>
+      </w:r>
+      <w:proofErr w:type="gramEnd"/>
+      <w:r>
+        <w:t xml:space="preserve">_ssl’ which is set to 1.  This parameter determines whether SSL (Secure Sockets Layer) is enforced for connections to your RDS instance.  When this parameter is set to 1, it means that all connections to the RDS instance must use SSL encryption.  SSL encryption ensures that data transmitted between the client application and the database instance is encrypted, providing an additional layer of security, especially important when sensitive data is involved. </w:t>
       </w:r>
     </w:p>
     <w:p/>
@@ -2788,24 +2835,41 @@
     <w:p/>
     <w:p>
       <w:r>
-        <w:t xml:space="preserve">For now we can create our own custom parameter group with rds.force_ssl set to 0. </w:t>
-      </w:r>
-    </w:p>
-    <w:p/>
-    <w:p>
-      <w:pPr>
-        <w:rPr>
-          <w:b/>
-          <w:bCs/>
-        </w:rPr>
-      </w:pPr>
-      <w:r>
-        <w:rPr>
-          <w:b/>
-          <w:bCs/>
-        </w:rPr>
-        <w:t>Create parameter Group</w:t>
-      </w:r>
+        <w:t xml:space="preserve">For now we can create our own custom parameter group with </w:t>
+      </w:r>
+      <w:proofErr w:type="gramStart"/>
+      <w:r>
+        <w:t>rds.force</w:t>
+      </w:r>
+      <w:proofErr w:type="gramEnd"/>
+      <w:r>
+        <w:t xml:space="preserve">_ssl set to 0. </w:t>
+      </w:r>
+    </w:p>
+    <w:p/>
+    <w:p>
+      <w:pPr>
+        <w:rPr>
+          <w:b/>
+          <w:bCs/>
+        </w:rPr>
+      </w:pPr>
+      <w:r>
+        <w:rPr>
+          <w:b/>
+          <w:bCs/>
+        </w:rPr>
+        <w:t xml:space="preserve">Create parameter </w:t>
+      </w:r>
+      <w:proofErr w:type="gramStart"/>
+      <w:r>
+        <w:rPr>
+          <w:b/>
+          <w:bCs/>
+        </w:rPr>
+        <w:t>Group</w:t>
+      </w:r>
+      <w:proofErr w:type="gramEnd"/>
     </w:p>
     <w:p>
       <w:r>
@@ -3679,6 +3743,7 @@
         </w:rPr>
         <w:t xml:space="preserve"> </w:t>
       </w:r>
+      <w:proofErr w:type="gramStart"/>
       <w:r>
         <w:rPr>
           <w:rFonts w:ascii="Fira Code" w:hAnsi="Fira Code" w:cs="Fira Code"/>
@@ -3695,7 +3760,17 @@
           <w:sz w:val="23"/>
           <w:szCs w:val="23"/>
         </w:rPr>
-        <w:t>() {</w:t>
+        <w:t>(</w:t>
+      </w:r>
+      <w:proofErr w:type="gramEnd"/>
+      <w:r>
+        <w:rPr>
+          <w:rFonts w:ascii="Fira Code" w:hAnsi="Fira Code" w:cs="Fira Code"/>
+          <w:color w:val="F8F8F2"/>
+          <w:sz w:val="23"/>
+          <w:szCs w:val="23"/>
+        </w:rPr>
+        <w:t>) {</w:t>
       </w:r>
     </w:p>
     <w:p>
@@ -3773,7 +3848,17 @@
           <w:sz w:val="23"/>
           <w:szCs w:val="23"/>
         </w:rPr>
-        <w:t xml:space="preserve"> client.</w:t>
+        <w:t xml:space="preserve"> </w:t>
+      </w:r>
+      <w:proofErr w:type="gramStart"/>
+      <w:r>
+        <w:rPr>
+          <w:rFonts w:ascii="Fira Code" w:hAnsi="Fira Code" w:cs="Fira Code"/>
+          <w:color w:val="F8F8F2"/>
+          <w:sz w:val="23"/>
+          <w:szCs w:val="23"/>
+        </w:rPr>
+        <w:t>client.</w:t>
       </w:r>
       <w:r>
         <w:rPr>
@@ -3784,6 +3869,7 @@
         </w:rPr>
         <w:t>connect</w:t>
       </w:r>
+      <w:proofErr w:type="gramEnd"/>
       <w:r>
         <w:rPr>
           <w:rFonts w:ascii="Fira Code" w:hAnsi="Fira Code" w:cs="Fira Code"/>
@@ -3821,7 +3907,17 @@
           <w:sz w:val="23"/>
           <w:szCs w:val="23"/>
         </w:rPr>
-        <w:t xml:space="preserve">        console.</w:t>
+        <w:t xml:space="preserve">        </w:t>
+      </w:r>
+      <w:proofErr w:type="gramStart"/>
+      <w:r>
+        <w:rPr>
+          <w:rFonts w:ascii="Fira Code" w:hAnsi="Fira Code" w:cs="Fira Code"/>
+          <w:color w:val="F8F8F2"/>
+          <w:sz w:val="23"/>
+          <w:szCs w:val="23"/>
+        </w:rPr>
+        <w:t>console.</w:t>
       </w:r>
       <w:r>
         <w:rPr>
@@ -3841,6 +3937,7 @@
         </w:rPr>
         <w:t>(</w:t>
       </w:r>
+      <w:proofErr w:type="gramEnd"/>
       <w:r>
         <w:rPr>
           <w:rFonts w:ascii="Fira Code" w:hAnsi="Fira Code" w:cs="Fira Code"/>
@@ -3969,6 +4066,7 @@
         </w:rPr>
         <w:t xml:space="preserve"> </w:t>
       </w:r>
+      <w:proofErr w:type="gramStart"/>
       <w:r>
         <w:rPr>
           <w:rFonts w:ascii="Fira Code" w:hAnsi="Fira Code" w:cs="Fira Code"/>
@@ -3997,6 +4095,7 @@
         </w:rPr>
         <w:t>readFileSync</w:t>
       </w:r>
+      <w:proofErr w:type="gramEnd"/>
       <w:r>
         <w:rPr>
           <w:rFonts w:ascii="Fira Code" w:hAnsi="Fira Code" w:cs="Fira Code"/>
@@ -4240,7 +4339,17 @@
           <w:sz w:val="23"/>
           <w:szCs w:val="23"/>
         </w:rPr>
-        <w:t>++</w:t>
+        <w:t>+</w:t>
+      </w:r>
+      <w:proofErr w:type="gramStart"/>
+      <w:r>
+        <w:rPr>
+          <w:rFonts w:ascii="Fira Code" w:hAnsi="Fira Code" w:cs="Fira Code"/>
+          <w:color w:val="F92672"/>
+          <w:sz w:val="23"/>
+          <w:szCs w:val="23"/>
+        </w:rPr>
+        <w:t>+</w:t>
       </w:r>
       <w:r>
         <w:rPr>
@@ -4251,6 +4360,7 @@
         </w:rPr>
         <w:t>){</w:t>
       </w:r>
+      <w:proofErr w:type="gramEnd"/>
     </w:p>
     <w:p>
       <w:pPr>
@@ -4270,7 +4380,17 @@
           <w:sz w:val="23"/>
           <w:szCs w:val="23"/>
         </w:rPr>
-        <w:t xml:space="preserve">            console.</w:t>
+        <w:t xml:space="preserve">            </w:t>
+      </w:r>
+      <w:proofErr w:type="gramStart"/>
+      <w:r>
+        <w:rPr>
+          <w:rFonts w:ascii="Fira Code" w:hAnsi="Fira Code" w:cs="Fira Code"/>
+          <w:color w:val="F8F8F2"/>
+          <w:sz w:val="23"/>
+          <w:szCs w:val="23"/>
+        </w:rPr>
+        <w:t>console.</w:t>
       </w:r>
       <w:r>
         <w:rPr>
@@ -4290,6 +4410,7 @@
         </w:rPr>
         <w:t>(</w:t>
       </w:r>
+      <w:proofErr w:type="gramEnd"/>
       <w:r>
         <w:rPr>
           <w:rFonts w:ascii="Fira Code" w:hAnsi="Fira Code" w:cs="Fira Code"/>
@@ -4381,7 +4502,17 @@
           <w:sz w:val="23"/>
           <w:szCs w:val="23"/>
         </w:rPr>
-        <w:t xml:space="preserve"> client.</w:t>
+        <w:t xml:space="preserve"> </w:t>
+      </w:r>
+      <w:proofErr w:type="gramStart"/>
+      <w:r>
+        <w:rPr>
+          <w:rFonts w:ascii="Fira Code" w:hAnsi="Fira Code" w:cs="Fira Code"/>
+          <w:color w:val="F8F8F2"/>
+          <w:sz w:val="23"/>
+          <w:szCs w:val="23"/>
+        </w:rPr>
+        <w:t>client.</w:t>
       </w:r>
       <w:r>
         <w:rPr>
@@ -4392,6 +4523,7 @@
         </w:rPr>
         <w:t>query</w:t>
       </w:r>
+      <w:proofErr w:type="gramEnd"/>
       <w:r>
         <w:rPr>
           <w:rFonts w:ascii="Fira Code" w:hAnsi="Fira Code" w:cs="Fira Code"/>
@@ -4532,6 +4664,7 @@
         </w:rPr>
         <w:t xml:space="preserve"> </w:t>
       </w:r>
+      <w:proofErr w:type="gramStart"/>
       <w:r>
         <w:rPr>
           <w:rFonts w:ascii="Fira Code" w:hAnsi="Fira Code" w:cs="Fira Code"/>
@@ -4560,6 +4693,7 @@
         </w:rPr>
         <w:t>readFileSync</w:t>
       </w:r>
+      <w:proofErr w:type="gramEnd"/>
       <w:r>
         <w:rPr>
           <w:rFonts w:ascii="Fira Code" w:hAnsi="Fira Code" w:cs="Fira Code"/>
@@ -4680,8 +4814,19 @@
           <w:sz w:val="23"/>
           <w:szCs w:val="23"/>
         </w:rPr>
-        <w:t>(data);</w:t>
-      </w:r>
+        <w:t>(data</w:t>
+      </w:r>
+      <w:proofErr w:type="gramStart"/>
+      <w:r>
+        <w:rPr>
+          <w:rFonts w:ascii="Fira Code" w:hAnsi="Fira Code" w:cs="Fira Code"/>
+          <w:color w:val="F8F8F2"/>
+          <w:sz w:val="23"/>
+          <w:szCs w:val="23"/>
+        </w:rPr>
+        <w:t>);</w:t>
+      </w:r>
+      <w:proofErr w:type="gramEnd"/>
     </w:p>
     <w:p>
       <w:pPr>
@@ -4986,7 +5131,17 @@
           <w:sz w:val="23"/>
           <w:szCs w:val="23"/>
         </w:rPr>
-        <w:t>]).</w:t>
+        <w:t>]</w:t>
+      </w:r>
+      <w:proofErr w:type="gramStart"/>
+      <w:r>
+        <w:rPr>
+          <w:rFonts w:ascii="Fira Code" w:hAnsi="Fira Code" w:cs="Fira Code"/>
+          <w:color w:val="F8F8F2"/>
+          <w:sz w:val="23"/>
+          <w:szCs w:val="23"/>
+        </w:rPr>
+        <w:t>).</w:t>
       </w:r>
       <w:r>
         <w:rPr>
@@ -4997,6 +5152,7 @@
         </w:rPr>
         <w:t>join</w:t>
       </w:r>
+      <w:proofErr w:type="gramEnd"/>
       <w:r>
         <w:rPr>
           <w:rFonts w:ascii="Fira Code" w:hAnsi="Fira Code" w:cs="Fira Code"/>
@@ -5132,7 +5288,17 @@
           <w:sz w:val="23"/>
           <w:szCs w:val="23"/>
         </w:rPr>
-        <w:t xml:space="preserve"> jsonData[key].</w:t>
+        <w:t xml:space="preserve"> jsonData[key</w:t>
+      </w:r>
+      <w:proofErr w:type="gramStart"/>
+      <w:r>
+        <w:rPr>
+          <w:rFonts w:ascii="Fira Code" w:hAnsi="Fira Code" w:cs="Fira Code"/>
+          <w:color w:val="F8F8F2"/>
+          <w:sz w:val="23"/>
+          <w:szCs w:val="23"/>
+        </w:rPr>
+        <w:t>].</w:t>
       </w:r>
       <w:r>
         <w:rPr>
@@ -5143,6 +5309,7 @@
         </w:rPr>
         <w:t>map</w:t>
       </w:r>
+      <w:proofErr w:type="gramEnd"/>
       <w:r>
         <w:rPr>
           <w:rFonts w:ascii="Fira Code" w:hAnsi="Fira Code" w:cs="Fira Code"/>
@@ -5352,6 +5519,7 @@
         </w:rPr>
         <w:t xml:space="preserve"> </w:t>
       </w:r>
+      <w:proofErr w:type="gramStart"/>
       <w:r>
         <w:rPr>
           <w:rFonts w:ascii="Fira Code" w:hAnsi="Fira Code" w:cs="Fira Code"/>
@@ -5370,6 +5538,7 @@
         </w:rPr>
         <w:t>(</w:t>
       </w:r>
+      <w:proofErr w:type="gramEnd"/>
       <w:r>
         <w:rPr>
           <w:rFonts w:ascii="Fira Code" w:hAnsi="Fira Code" w:cs="Fira Code"/>
@@ -5500,7 +5669,27 @@
           <w:sz w:val="23"/>
           <w:szCs w:val="23"/>
         </w:rPr>
-        <w:t>// Insert query.  Use await to wait</w:t>
+        <w:t xml:space="preserve">// Insert query.  Use </w:t>
+      </w:r>
+      <w:proofErr w:type="gramStart"/>
+      <w:r>
+        <w:rPr>
+          <w:rFonts w:ascii="Fira Code" w:hAnsi="Fira Code" w:cs="Fira Code"/>
+          <w:color w:val="88846F"/>
+          <w:sz w:val="23"/>
+          <w:szCs w:val="23"/>
+        </w:rPr>
+        <w:t>await</w:t>
+      </w:r>
+      <w:proofErr w:type="gramEnd"/>
+      <w:r>
+        <w:rPr>
+          <w:rFonts w:ascii="Fira Code" w:hAnsi="Fira Code" w:cs="Fira Code"/>
+          <w:color w:val="88846F"/>
+          <w:sz w:val="23"/>
+          <w:szCs w:val="23"/>
+        </w:rPr>
+        <w:t xml:space="preserve"> to wait</w:t>
       </w:r>
     </w:p>
     <w:p>
@@ -5569,7 +5758,17 @@
           <w:sz w:val="23"/>
           <w:szCs w:val="23"/>
         </w:rPr>
-        <w:t xml:space="preserve"> client.</w:t>
+        <w:t xml:space="preserve"> </w:t>
+      </w:r>
+      <w:proofErr w:type="gramStart"/>
+      <w:r>
+        <w:rPr>
+          <w:rFonts w:ascii="Fira Code" w:hAnsi="Fira Code" w:cs="Fira Code"/>
+          <w:color w:val="F8F8F2"/>
+          <w:sz w:val="23"/>
+          <w:szCs w:val="23"/>
+        </w:rPr>
+        <w:t>client.</w:t>
       </w:r>
       <w:r>
         <w:rPr>
@@ -5580,6 +5779,7 @@
         </w:rPr>
         <w:t>query</w:t>
       </w:r>
+      <w:proofErr w:type="gramEnd"/>
       <w:r>
         <w:rPr>
           <w:rFonts w:ascii="Fira Code" w:hAnsi="Fira Code" w:cs="Fira Code"/>
@@ -5608,7 +5808,17 @@
           <w:sz w:val="23"/>
           <w:szCs w:val="23"/>
         </w:rPr>
-        <w:t xml:space="preserve">            console.</w:t>
+        <w:t xml:space="preserve">            </w:t>
+      </w:r>
+      <w:proofErr w:type="gramStart"/>
+      <w:r>
+        <w:rPr>
+          <w:rFonts w:ascii="Fira Code" w:hAnsi="Fira Code" w:cs="Fira Code"/>
+          <w:color w:val="F8F8F2"/>
+          <w:sz w:val="23"/>
+          <w:szCs w:val="23"/>
+        </w:rPr>
+        <w:t>console.</w:t>
       </w:r>
       <w:r>
         <w:rPr>
@@ -5628,6 +5838,7 @@
         </w:rPr>
         <w:t>(</w:t>
       </w:r>
+      <w:proofErr w:type="gramEnd"/>
       <w:r>
         <w:rPr>
           <w:rFonts w:ascii="Fira Code" w:hAnsi="Fira Code" w:cs="Fira Code"/>
@@ -5725,7 +5936,17 @@
           <w:sz w:val="23"/>
           <w:szCs w:val="23"/>
         </w:rPr>
-        <w:t xml:space="preserve">        console.</w:t>
+        <w:t xml:space="preserve">        </w:t>
+      </w:r>
+      <w:proofErr w:type="gramStart"/>
+      <w:r>
+        <w:rPr>
+          <w:rFonts w:ascii="Fira Code" w:hAnsi="Fira Code" w:cs="Fira Code"/>
+          <w:color w:val="F8F8F2"/>
+          <w:sz w:val="23"/>
+          <w:szCs w:val="23"/>
+        </w:rPr>
+        <w:t>console.</w:t>
       </w:r>
       <w:r>
         <w:rPr>
@@ -5736,6 +5957,7 @@
         </w:rPr>
         <w:t>error</w:t>
       </w:r>
+      <w:proofErr w:type="gramEnd"/>
       <w:r>
         <w:rPr>
           <w:rFonts w:ascii="Fira Code" w:hAnsi="Fira Code" w:cs="Fira Code"/>
@@ -5839,7 +6061,17 @@
           <w:sz w:val="23"/>
           <w:szCs w:val="23"/>
         </w:rPr>
-        <w:t xml:space="preserve"> client.</w:t>
+        <w:t xml:space="preserve"> </w:t>
+      </w:r>
+      <w:proofErr w:type="gramStart"/>
+      <w:r>
+        <w:rPr>
+          <w:rFonts w:ascii="Fira Code" w:hAnsi="Fira Code" w:cs="Fira Code"/>
+          <w:color w:val="F8F8F2"/>
+          <w:sz w:val="23"/>
+          <w:szCs w:val="23"/>
+        </w:rPr>
+        <w:t>client.</w:t>
       </w:r>
       <w:r>
         <w:rPr>
@@ -5857,7 +6089,17 @@
           <w:sz w:val="23"/>
           <w:szCs w:val="23"/>
         </w:rPr>
-        <w:t xml:space="preserve">(); </w:t>
+        <w:t>(</w:t>
+      </w:r>
+      <w:proofErr w:type="gramEnd"/>
+      <w:r>
+        <w:rPr>
+          <w:rFonts w:ascii="Fira Code" w:hAnsi="Fira Code" w:cs="Fira Code"/>
+          <w:color w:val="F8F8F2"/>
+          <w:sz w:val="23"/>
+          <w:szCs w:val="23"/>
+        </w:rPr>
+        <w:t xml:space="preserve">); </w:t>
       </w:r>
       <w:r>
         <w:rPr>
@@ -5934,6 +6176,7 @@
           <w:szCs w:val="23"/>
         </w:rPr>
       </w:pPr>
+      <w:proofErr w:type="gramStart"/>
       <w:r>
         <w:rPr>
           <w:rFonts w:ascii="Fira Code" w:hAnsi="Fira Code" w:cs="Fira Code"/>
@@ -5950,7 +6193,17 @@
           <w:sz w:val="23"/>
           <w:szCs w:val="23"/>
         </w:rPr>
-        <w:t xml:space="preserve">(); </w:t>
+        <w:t>(</w:t>
+      </w:r>
+      <w:proofErr w:type="gramEnd"/>
+      <w:r>
+        <w:rPr>
+          <w:rFonts w:ascii="Fira Code" w:hAnsi="Fira Code" w:cs="Fira Code"/>
+          <w:color w:val="F8F8F2"/>
+          <w:sz w:val="23"/>
+          <w:szCs w:val="23"/>
+        </w:rPr>
+        <w:t xml:space="preserve">); </w:t>
       </w:r>
       <w:r>
         <w:rPr>
@@ -6354,7 +6607,15 @@
     </w:p>
     <w:p>
       <w:r>
-        <w:t xml:space="preserve">This code hardcode the necessary information to connect to our PSQL database. </w:t>
+        <w:t xml:space="preserve">This code </w:t>
+      </w:r>
+      <w:proofErr w:type="gramStart"/>
+      <w:r>
+        <w:t>hardcode</w:t>
+      </w:r>
+      <w:proofErr w:type="gramEnd"/>
+      <w:r>
+        <w:t xml:space="preserve"> the necessary information to connect to our PSQL database. </w:t>
       </w:r>
     </w:p>
     <w:p/>
@@ -6374,7 +6635,7 @@
         </w:rPr>
         <w:lastRenderedPageBreak/>
         <w:drawing>
-          <wp:anchor distT="0" distB="0" distL="114300" distR="114300" simplePos="0" relativeHeight="251661312" behindDoc="1" locked="0" layoutInCell="1" allowOverlap="1" wp14:anchorId="39EA1B72" wp14:editId="51AFEE94">
+          <wp:anchor distT="0" distB="0" distL="114300" distR="114300" simplePos="0" relativeHeight="251661312" behindDoc="1" locked="0" layoutInCell="1" allowOverlap="1" wp14:anchorId="39EA1B72" wp14:editId="316D0F73">
             <wp:simplePos x="0" y="0"/>
             <wp:positionH relativeFrom="column">
               <wp:posOffset>-87464</wp:posOffset>
@@ -6438,7 +6699,23 @@
         </w:drawing>
       </w:r>
       <w:r>
-        <w:t xml:space="preserve">Firstly, we have a separate SQL file.  In this sql file we can see that there are multiple SQL queries.  By keeping the files separate, we can edit the SQL file whilst maintain easier to read code in our JavaScript file.  In order to read the information we need to use fs.readFileSync.  Note that fs.readFileSync is a synchronous operation, which means it will block the execution of the code until it completes reading the file.  If the SQL file is large, we want to ensure that it has been fully read, before continuing.  </w:t>
+        <w:t xml:space="preserve">Firstly, we have a separate SQL file.  In this sql file we can see that there are multiple SQL queries.  By keeping the files separate, we can edit the SQL file whilst maintain easier to read code in our JavaScript file.  In order to read the information we need to use </w:t>
+      </w:r>
+      <w:proofErr w:type="gramStart"/>
+      <w:r>
+        <w:t>fs.readFileSync</w:t>
+      </w:r>
+      <w:proofErr w:type="gramEnd"/>
+      <w:r>
+        <w:t xml:space="preserve">.  Note that </w:t>
+      </w:r>
+      <w:proofErr w:type="gramStart"/>
+      <w:r>
+        <w:t>fs.readFileSync</w:t>
+      </w:r>
+      <w:proofErr w:type="gramEnd"/>
+      <w:r>
+        <w:t xml:space="preserve"> is a synchronous operation, which means it will block the execution of the code until it completes reading the file.  If the SQL file is large, we want to ensure that it has been fully read, before continuing.  </w:t>
       </w:r>
     </w:p>
     <w:p>
@@ -6499,6 +6776,7 @@
         </w:rPr>
         <w:t xml:space="preserve"> </w:t>
       </w:r>
+      <w:proofErr w:type="gramStart"/>
       <w:r>
         <w:rPr>
           <w:rFonts w:ascii="Fira Code" w:hAnsi="Fira Code" w:cs="Fira Code"/>
@@ -6527,6 +6805,7 @@
         </w:rPr>
         <w:t>readFileSync</w:t>
       </w:r>
+      <w:proofErr w:type="gramEnd"/>
       <w:r>
         <w:rPr>
           <w:rFonts w:ascii="Fira Code" w:hAnsi="Fira Code" w:cs="Fira Code"/>
@@ -6611,7 +6890,15 @@
     </w:p>
     <w:p>
       <w:r>
-        <w:t xml:space="preserve">Because each query ends with a ‘;’ we can use the .split(‘;’) function to create an array, where each element is created by splitting the string at every occurrence of the semicolon. Each element will become each individual query. </w:t>
+        <w:t xml:space="preserve">Because each query ends with a ‘;’ we can use </w:t>
+      </w:r>
+      <w:proofErr w:type="gramStart"/>
+      <w:r>
+        <w:t>the .split</w:t>
+      </w:r>
+      <w:proofErr w:type="gramEnd"/>
+      <w:r>
+        <w:t xml:space="preserve">(‘;’) function to create an array, where each element is created by splitting the string at every occurrence of the semicolon. Each element will become each individual query. </w:t>
       </w:r>
     </w:p>
     <w:p/>
@@ -6769,7 +7056,17 @@
           <w:sz w:val="23"/>
           <w:szCs w:val="23"/>
         </w:rPr>
-        <w:t>++</w:t>
+        <w:t>+</w:t>
+      </w:r>
+      <w:proofErr w:type="gramStart"/>
+      <w:r>
+        <w:rPr>
+          <w:rFonts w:ascii="Fira Code" w:hAnsi="Fira Code" w:cs="Fira Code"/>
+          <w:color w:val="F92672"/>
+          <w:sz w:val="23"/>
+          <w:szCs w:val="23"/>
+        </w:rPr>
+        <w:t>+</w:t>
       </w:r>
       <w:r>
         <w:rPr>
@@ -6780,6 +7077,7 @@
         </w:rPr>
         <w:t>){</w:t>
       </w:r>
+      <w:proofErr w:type="gramEnd"/>
     </w:p>
     <w:p>
       <w:pPr>
@@ -6799,7 +7097,17 @@
           <w:sz w:val="23"/>
           <w:szCs w:val="23"/>
         </w:rPr>
-        <w:t xml:space="preserve">            console.</w:t>
+        <w:t xml:space="preserve">            </w:t>
+      </w:r>
+      <w:proofErr w:type="gramStart"/>
+      <w:r>
+        <w:rPr>
+          <w:rFonts w:ascii="Fira Code" w:hAnsi="Fira Code" w:cs="Fira Code"/>
+          <w:color w:val="F8F8F2"/>
+          <w:sz w:val="23"/>
+          <w:szCs w:val="23"/>
+        </w:rPr>
+        <w:t>console.</w:t>
       </w:r>
       <w:r>
         <w:rPr>
@@ -6819,6 +7127,7 @@
         </w:rPr>
         <w:t>(</w:t>
       </w:r>
+      <w:proofErr w:type="gramEnd"/>
       <w:r>
         <w:rPr>
           <w:rFonts w:ascii="Fira Code" w:hAnsi="Fira Code" w:cs="Fira Code"/>
@@ -6910,7 +7219,17 @@
           <w:sz w:val="23"/>
           <w:szCs w:val="23"/>
         </w:rPr>
-        <w:t xml:space="preserve"> client.</w:t>
+        <w:t xml:space="preserve"> </w:t>
+      </w:r>
+      <w:proofErr w:type="gramStart"/>
+      <w:r>
+        <w:rPr>
+          <w:rFonts w:ascii="Fira Code" w:hAnsi="Fira Code" w:cs="Fira Code"/>
+          <w:color w:val="F8F8F2"/>
+          <w:sz w:val="23"/>
+          <w:szCs w:val="23"/>
+        </w:rPr>
+        <w:t>client.</w:t>
       </w:r>
       <w:r>
         <w:rPr>
@@ -6921,6 +7240,7 @@
         </w:rPr>
         <w:t>query</w:t>
       </w:r>
+      <w:proofErr w:type="gramEnd"/>
       <w:r>
         <w:rPr>
           <w:rFonts w:ascii="Fira Code" w:hAnsi="Fira Code" w:cs="Fira Code"/>
@@ -7046,6 +7366,7 @@
         </w:rPr>
         <w:t xml:space="preserve"> </w:t>
       </w:r>
+      <w:proofErr w:type="gramStart"/>
       <w:r>
         <w:rPr>
           <w:rFonts w:ascii="Fira Code" w:hAnsi="Fira Code" w:cs="Fira Code"/>
@@ -7074,6 +7395,7 @@
         </w:rPr>
         <w:t>readFileSync</w:t>
       </w:r>
+      <w:proofErr w:type="gramEnd"/>
       <w:r>
         <w:rPr>
           <w:rFonts w:ascii="Fira Code" w:hAnsi="Fira Code" w:cs="Fira Code"/>
@@ -7194,12 +7516,31 @@
           <w:sz w:val="23"/>
           <w:szCs w:val="23"/>
         </w:rPr>
-        <w:t>(data);</w:t>
-      </w:r>
-    </w:p>
-    <w:p>
-      <w:r>
-        <w:t xml:space="preserve">First of all we need to read a json file that is stored locally, where all of the database information has been stored.  We first read the file which creates a large string – and then parse it, which creates a useable object with key value pairs. </w:t>
+        <w:t>(data</w:t>
+      </w:r>
+      <w:proofErr w:type="gramStart"/>
+      <w:r>
+        <w:rPr>
+          <w:rFonts w:ascii="Fira Code" w:hAnsi="Fira Code" w:cs="Fira Code"/>
+          <w:color w:val="F8F8F2"/>
+          <w:sz w:val="23"/>
+          <w:szCs w:val="23"/>
+        </w:rPr>
+        <w:t>);</w:t>
+      </w:r>
+      <w:proofErr w:type="gramEnd"/>
+    </w:p>
+    <w:p>
+      <w:r>
+        <w:t xml:space="preserve">First of </w:t>
+      </w:r>
+      <w:proofErr w:type="gramStart"/>
+      <w:r>
+        <w:t>all</w:t>
+      </w:r>
+      <w:proofErr w:type="gramEnd"/>
+      <w:r>
+        <w:t xml:space="preserve"> we need to read a json file that is stored locally, where all of the database information has been stored.  We first read the file which creates a large string – and then parse it, which creates a useable object with key value pairs. </w:t>
       </w:r>
     </w:p>
     <w:p/>
@@ -7217,7 +7558,7 @@
         </w:rPr>
         <w:lastRenderedPageBreak/>
         <w:drawing>
-          <wp:inline distT="0" distB="0" distL="0" distR="0" wp14:anchorId="3F86968A" wp14:editId="5CF22CDC">
+          <wp:inline distT="0" distB="0" distL="0" distR="0" wp14:anchorId="3F86968A" wp14:editId="0B75633F">
             <wp:extent cx="5731510" cy="1877695"/>
             <wp:effectExtent l="0" t="0" r="0" b="1905"/>
             <wp:docPr id="529805755" name="Picture 34" descr="A screenshot of a computer&#10;&#10;Description automatically generated"/>
@@ -7271,7 +7612,15 @@
         <w:t xml:space="preserve">Now we </w:t>
       </w:r>
       <w:r>
-        <w:t xml:space="preserve">have a useable object we can begin to iterate through it to build up our queries.  In the above example we can see that one of the keys will be ‘counterparty’.  The value will be ALL of the data in the counterparty table.   </w:t>
+        <w:t xml:space="preserve">have a useable object we can begin to iterate through it to build up our queries.  In the above example we can see that one of the keys will be ‘counterparty’.  The value will be </w:t>
+      </w:r>
+      <w:proofErr w:type="gramStart"/>
+      <w:r>
+        <w:t>ALL of</w:t>
+      </w:r>
+      <w:proofErr w:type="gramEnd"/>
+      <w:r>
+        <w:t xml:space="preserve"> the data in the counterparty table.   </w:t>
       </w:r>
     </w:p>
     <w:p>
@@ -7533,7 +7882,17 @@
           <w:sz w:val="23"/>
           <w:szCs w:val="23"/>
         </w:rPr>
-        <w:t>]).</w:t>
+        <w:t>]</w:t>
+      </w:r>
+      <w:proofErr w:type="gramStart"/>
+      <w:r>
+        <w:rPr>
+          <w:rFonts w:ascii="Fira Code" w:hAnsi="Fira Code" w:cs="Fira Code"/>
+          <w:color w:val="F8F8F2"/>
+          <w:sz w:val="23"/>
+          <w:szCs w:val="23"/>
+        </w:rPr>
+        <w:t>).</w:t>
       </w:r>
       <w:r>
         <w:rPr>
@@ -7544,6 +7903,7 @@
         </w:rPr>
         <w:t>join</w:t>
       </w:r>
+      <w:proofErr w:type="gramEnd"/>
       <w:r>
         <w:rPr>
           <w:rFonts w:ascii="Fira Code" w:hAnsi="Fira Code" w:cs="Fira Code"/>
@@ -7699,13 +8059,26 @@
     <w:p/>
     <w:p>
       <w:r>
-        <w:t>This is because we are simply accessing the first piece of data!  From this we can use Object.keys() is a built in JavaScript method that returns an array of a given object’s enumerable property names.  In this instance it would return; [counterparty_id, counterparty_legal_name…]  and so on.  We use the ‘.join(, )’ method to turn the array into a string.  This would create a string like this; “counterparty_id, counterparty_legal_name…” this correctly edits the string into a format we can use to make a query!</w:t>
-      </w:r>
-    </w:p>
-    <w:p>
+        <w:t xml:space="preserve">This is because we are simply accessing the first piece of data!  From this we can use Object.keys() is a built in JavaScript method that returns an array of a given object’s enumerable property names.  In this instance it would return; [counterparty_id, counterparty_legal_name…]  and so on.  We use the </w:t>
+      </w:r>
+      <w:proofErr w:type="gramStart"/>
+      <w:r>
+        <w:t>‘.join</w:t>
+      </w:r>
+      <w:proofErr w:type="gramEnd"/>
+      <w:r>
+        <w:t>(, )’ method to turn the array into a string.  This would create a string like this; “counterparty_id, counterparty_legal_name…” this correctly edits the string into a format we can use to make a query!</w:t>
+      </w:r>
+    </w:p>
+    <w:p>
+      <w:proofErr w:type="gramStart"/>
       <w:r>
         <w:lastRenderedPageBreak/>
-        <w:t>Next we need to extract the values:</w:t>
+        <w:t>Next</w:t>
+      </w:r>
+      <w:proofErr w:type="gramEnd"/>
+      <w:r>
+        <w:t xml:space="preserve"> we need to extract the values:</w:t>
       </w:r>
     </w:p>
     <w:p>
@@ -7785,7 +8158,17 @@
           <w:sz w:val="23"/>
           <w:szCs w:val="23"/>
         </w:rPr>
-        <w:t xml:space="preserve"> jsonData[key].</w:t>
+        <w:t xml:space="preserve"> jsonData[key</w:t>
+      </w:r>
+      <w:proofErr w:type="gramStart"/>
+      <w:r>
+        <w:rPr>
+          <w:rFonts w:ascii="Fira Code" w:hAnsi="Fira Code" w:cs="Fira Code"/>
+          <w:color w:val="F8F8F2"/>
+          <w:sz w:val="23"/>
+          <w:szCs w:val="23"/>
+        </w:rPr>
+        <w:t>].</w:t>
       </w:r>
       <w:r>
         <w:rPr>
@@ -7796,6 +8179,7 @@
         </w:rPr>
         <w:t>map</w:t>
       </w:r>
+      <w:proofErr w:type="gramEnd"/>
       <w:r>
         <w:rPr>
           <w:rFonts w:ascii="Fira Code" w:hAnsi="Fira Code" w:cs="Fira Code"/>
@@ -7906,8 +8290,13 @@
     </w:p>
     <w:p/>
     <w:p>
-      <w:r>
-        <w:t>Finally we can create our query:</w:t>
+      <w:proofErr w:type="gramStart"/>
+      <w:r>
+        <w:t>Finally</w:t>
+      </w:r>
+      <w:proofErr w:type="gramEnd"/>
+      <w:r>
+        <w:t xml:space="preserve"> we can create our query:</w:t>
       </w:r>
     </w:p>
     <w:p>
@@ -7968,6 +8357,7 @@
         </w:rPr>
         <w:t xml:space="preserve"> </w:t>
       </w:r>
+      <w:proofErr w:type="gramStart"/>
       <w:r>
         <w:rPr>
           <w:rFonts w:ascii="Fira Code" w:hAnsi="Fira Code" w:cs="Fira Code"/>
@@ -7986,6 +8376,7 @@
         </w:rPr>
         <w:t>(</w:t>
       </w:r>
+      <w:proofErr w:type="gramEnd"/>
       <w:r>
         <w:rPr>
           <w:rFonts w:ascii="Fira Code" w:hAnsi="Fira Code" w:cs="Fira Code"/>
@@ -8110,7 +8501,17 @@
           <w:sz w:val="23"/>
           <w:szCs w:val="23"/>
         </w:rPr>
-        <w:t xml:space="preserve"> client.</w:t>
+        <w:t xml:space="preserve"> </w:t>
+      </w:r>
+      <w:proofErr w:type="gramStart"/>
+      <w:r>
+        <w:rPr>
+          <w:rFonts w:ascii="Fira Code" w:hAnsi="Fira Code" w:cs="Fira Code"/>
+          <w:color w:val="F8F8F2"/>
+          <w:sz w:val="23"/>
+          <w:szCs w:val="23"/>
+        </w:rPr>
+        <w:t>client.</w:t>
       </w:r>
       <w:r>
         <w:rPr>
@@ -8121,6 +8522,7 @@
         </w:rPr>
         <w:t>query</w:t>
       </w:r>
+      <w:proofErr w:type="gramEnd"/>
       <w:r>
         <w:rPr>
           <w:rFonts w:ascii="Fira Code" w:hAnsi="Fira Code" w:cs="Fira Code"/>
@@ -8193,7 +8595,17 @@
           <w:sz w:val="23"/>
           <w:szCs w:val="23"/>
         </w:rPr>
-        <w:t xml:space="preserve">        console.</w:t>
+        <w:t xml:space="preserve">        </w:t>
+      </w:r>
+      <w:proofErr w:type="gramStart"/>
+      <w:r>
+        <w:rPr>
+          <w:rFonts w:ascii="Fira Code" w:hAnsi="Fira Code" w:cs="Fira Code"/>
+          <w:color w:val="F8F8F2"/>
+          <w:sz w:val="23"/>
+          <w:szCs w:val="23"/>
+        </w:rPr>
+        <w:t>console.</w:t>
       </w:r>
       <w:r>
         <w:rPr>
@@ -8204,6 +8616,7 @@
         </w:rPr>
         <w:t>error</w:t>
       </w:r>
+      <w:proofErr w:type="gramEnd"/>
       <w:r>
         <w:rPr>
           <w:rFonts w:ascii="Fira Code" w:hAnsi="Fira Code" w:cs="Fira Code"/>
@@ -8307,7 +8720,17 @@
           <w:sz w:val="23"/>
           <w:szCs w:val="23"/>
         </w:rPr>
-        <w:t xml:space="preserve"> client.</w:t>
+        <w:t xml:space="preserve"> </w:t>
+      </w:r>
+      <w:proofErr w:type="gramStart"/>
+      <w:r>
+        <w:rPr>
+          <w:rFonts w:ascii="Fira Code" w:hAnsi="Fira Code" w:cs="Fira Code"/>
+          <w:color w:val="F8F8F2"/>
+          <w:sz w:val="23"/>
+          <w:szCs w:val="23"/>
+        </w:rPr>
+        <w:t>client.</w:t>
       </w:r>
       <w:r>
         <w:rPr>
@@ -8325,7 +8748,17 @@
           <w:sz w:val="23"/>
           <w:szCs w:val="23"/>
         </w:rPr>
-        <w:t xml:space="preserve">(); </w:t>
+        <w:t>(</w:t>
+      </w:r>
+      <w:proofErr w:type="gramEnd"/>
+      <w:r>
+        <w:rPr>
+          <w:rFonts w:ascii="Fira Code" w:hAnsi="Fira Code" w:cs="Fira Code"/>
+          <w:color w:val="F8F8F2"/>
+          <w:sz w:val="23"/>
+          <w:szCs w:val="23"/>
+        </w:rPr>
+        <w:t xml:space="preserve">); </w:t>
       </w:r>
       <w:r>
         <w:rPr>
@@ -8365,11 +8798,991 @@
     </w:p>
     <w:p/>
     <w:p>
-      <w:r>
-        <w:t>Finally is used to close the database connection when it has finished executing.</w:t>
+      <w:proofErr w:type="gramStart"/>
+      <w:r>
+        <w:t>Finally</w:t>
+      </w:r>
+      <w:proofErr w:type="gramEnd"/>
+      <w:r>
+        <w:t xml:space="preserve"> is used to close the database connection when it has finished executing.</w:t>
       </w:r>
       <w:r>
         <w:t xml:space="preserve"> </w:t>
+      </w:r>
+    </w:p>
+    <w:p/>
+    <w:p/>
+    <w:p/>
+    <w:p/>
+    <w:p/>
+    <w:p/>
+    <w:p/>
+    <w:p/>
+    <w:p/>
+    <w:p/>
+    <w:p/>
+    <w:p/>
+    <w:p/>
+    <w:p/>
+    <w:p/>
+    <w:p/>
+    <w:p/>
+    <w:p/>
+    <w:p/>
+    <w:p/>
+    <w:p/>
+    <w:p/>
+    <w:p/>
+    <w:p/>
+    <w:p/>
+    <w:p/>
+    <w:p/>
+    <w:p>
+      <w:pPr>
+        <w:jc w:val="center"/>
+        <w:rPr>
+          <w:b/>
+          <w:bCs/>
+          <w:u w:val="single"/>
+        </w:rPr>
+      </w:pPr>
+      <w:r>
+        <w:rPr>
+          <w:b/>
+          <w:bCs/>
+          <w:u w:val="single"/>
+        </w:rPr>
+        <w:lastRenderedPageBreak/>
+        <w:t>Problems</w:t>
+      </w:r>
+    </w:p>
+    <w:p>
+      <w:pPr>
+        <w:rPr>
+          <w:b/>
+          <w:bCs/>
+        </w:rPr>
+      </w:pPr>
+      <w:r>
+        <w:rPr>
+          <w:b/>
+          <w:bCs/>
+        </w:rPr>
+        <w:t>Auto Incrementation</w:t>
+      </w:r>
+    </w:p>
+    <w:p>
+      <w:pPr>
+        <w:rPr>
+          <w:rStyle w:val="Hyperlink"/>
+        </w:rPr>
+      </w:pPr>
+      <w:hyperlink r:id="rId37" w:history="1">
+        <w:r>
+          <w:rPr>
+            <w:rStyle w:val="Hyperlink"/>
+          </w:rPr>
+          <w:t>https://www.postgresql.org/docs/10/functions-sequence.html</w:t>
+        </w:r>
+      </w:hyperlink>
+    </w:p>
+    <w:p>
+      <w:pPr>
+        <w:rPr>
+          <w:rStyle w:val="Hyperlink"/>
+        </w:rPr>
+      </w:pPr>
+    </w:p>
+    <w:p>
+      <w:r>
+        <w:t xml:space="preserve">Here is the query for our staff table: </w:t>
+      </w:r>
+    </w:p>
+    <w:p>
+      <w:pPr>
+        <w:shd w:val="clear" w:color="auto" w:fill="272822"/>
+        <w:spacing w:line="345" w:lineRule="atLeast"/>
+        <w:rPr>
+          <w:rFonts w:ascii="Fira Code" w:hAnsi="Fira Code" w:cs="Fira Code"/>
+          <w:color w:val="F8F8F2"/>
+          <w:sz w:val="23"/>
+          <w:szCs w:val="23"/>
+        </w:rPr>
+      </w:pPr>
+      <w:r>
+        <w:rPr>
+          <w:rFonts w:ascii="Fira Code" w:hAnsi="Fira Code" w:cs="Fira Code"/>
+          <w:color w:val="F92672"/>
+          <w:sz w:val="23"/>
+          <w:szCs w:val="23"/>
+        </w:rPr>
+        <w:t>DROP</w:t>
+      </w:r>
+      <w:r>
+        <w:rPr>
+          <w:rFonts w:ascii="Fira Code" w:hAnsi="Fira Code" w:cs="Fira Code"/>
+          <w:color w:val="F8F8F2"/>
+          <w:sz w:val="23"/>
+          <w:szCs w:val="23"/>
+        </w:rPr>
+        <w:t xml:space="preserve"> </w:t>
+      </w:r>
+      <w:r>
+        <w:rPr>
+          <w:rFonts w:ascii="Fira Code" w:hAnsi="Fira Code" w:cs="Fira Code"/>
+          <w:color w:val="F92672"/>
+          <w:sz w:val="23"/>
+          <w:szCs w:val="23"/>
+        </w:rPr>
+        <w:t>TABLE</w:t>
+      </w:r>
+      <w:r>
+        <w:rPr>
+          <w:rFonts w:ascii="Fira Code" w:hAnsi="Fira Code" w:cs="Fira Code"/>
+          <w:color w:val="F8F8F2"/>
+          <w:sz w:val="23"/>
+          <w:szCs w:val="23"/>
+        </w:rPr>
+        <w:t xml:space="preserve"> </w:t>
+      </w:r>
+      <w:r>
+        <w:rPr>
+          <w:rFonts w:ascii="Fira Code" w:hAnsi="Fira Code" w:cs="Fira Code"/>
+          <w:color w:val="F92672"/>
+          <w:sz w:val="23"/>
+          <w:szCs w:val="23"/>
+        </w:rPr>
+        <w:t>IF</w:t>
+      </w:r>
+      <w:r>
+        <w:rPr>
+          <w:rFonts w:ascii="Fira Code" w:hAnsi="Fira Code" w:cs="Fira Code"/>
+          <w:color w:val="F8F8F2"/>
+          <w:sz w:val="23"/>
+          <w:szCs w:val="23"/>
+        </w:rPr>
+        <w:t xml:space="preserve"> </w:t>
+      </w:r>
+      <w:r>
+        <w:rPr>
+          <w:rFonts w:ascii="Fira Code" w:hAnsi="Fira Code" w:cs="Fira Code"/>
+          <w:color w:val="F92672"/>
+          <w:sz w:val="23"/>
+          <w:szCs w:val="23"/>
+        </w:rPr>
+        <w:t>EXISTS</w:t>
+      </w:r>
+      <w:r>
+        <w:rPr>
+          <w:rFonts w:ascii="Fira Code" w:hAnsi="Fira Code" w:cs="Fira Code"/>
+          <w:color w:val="F8F8F2"/>
+          <w:sz w:val="23"/>
+          <w:szCs w:val="23"/>
+        </w:rPr>
+        <w:t xml:space="preserve"> </w:t>
+      </w:r>
+      <w:proofErr w:type="gramStart"/>
+      <w:r>
+        <w:rPr>
+          <w:rFonts w:ascii="Fira Code" w:hAnsi="Fira Code" w:cs="Fira Code"/>
+          <w:color w:val="F8F8F2"/>
+          <w:sz w:val="23"/>
+          <w:szCs w:val="23"/>
+        </w:rPr>
+        <w:t>staff;</w:t>
+      </w:r>
+      <w:proofErr w:type="gramEnd"/>
+    </w:p>
+    <w:p>
+      <w:pPr>
+        <w:shd w:val="clear" w:color="auto" w:fill="272822"/>
+        <w:spacing w:line="345" w:lineRule="atLeast"/>
+        <w:rPr>
+          <w:rFonts w:ascii="Fira Code" w:hAnsi="Fira Code" w:cs="Fira Code"/>
+          <w:color w:val="F8F8F2"/>
+          <w:sz w:val="23"/>
+          <w:szCs w:val="23"/>
+        </w:rPr>
+      </w:pPr>
+      <w:r>
+        <w:rPr>
+          <w:rFonts w:ascii="Fira Code" w:hAnsi="Fira Code" w:cs="Fira Code"/>
+          <w:color w:val="F92672"/>
+          <w:sz w:val="23"/>
+          <w:szCs w:val="23"/>
+        </w:rPr>
+        <w:t>CREATE</w:t>
+      </w:r>
+      <w:r>
+        <w:rPr>
+          <w:rFonts w:ascii="Fira Code" w:hAnsi="Fira Code" w:cs="Fira Code"/>
+          <w:color w:val="F8F8F2"/>
+          <w:sz w:val="23"/>
+          <w:szCs w:val="23"/>
+        </w:rPr>
+        <w:t xml:space="preserve"> </w:t>
+      </w:r>
+      <w:r>
+        <w:rPr>
+          <w:rFonts w:ascii="Fira Code" w:hAnsi="Fira Code" w:cs="Fira Code"/>
+          <w:color w:val="F92672"/>
+          <w:sz w:val="23"/>
+          <w:szCs w:val="23"/>
+        </w:rPr>
+        <w:t>TABLE</w:t>
+      </w:r>
+      <w:r>
+        <w:rPr>
+          <w:rFonts w:ascii="Fira Code" w:hAnsi="Fira Code" w:cs="Fira Code"/>
+          <w:color w:val="F8F8F2"/>
+          <w:sz w:val="23"/>
+          <w:szCs w:val="23"/>
+        </w:rPr>
+        <w:t xml:space="preserve"> </w:t>
+      </w:r>
+      <w:r>
+        <w:rPr>
+          <w:rFonts w:ascii="Fira Code" w:hAnsi="Fira Code" w:cs="Fira Code"/>
+          <w:color w:val="A6E22E"/>
+          <w:sz w:val="23"/>
+          <w:szCs w:val="23"/>
+        </w:rPr>
+        <w:t>staff</w:t>
+      </w:r>
+      <w:r>
+        <w:rPr>
+          <w:rFonts w:ascii="Fira Code" w:hAnsi="Fira Code" w:cs="Fira Code"/>
+          <w:color w:val="F8F8F2"/>
+          <w:sz w:val="23"/>
+          <w:szCs w:val="23"/>
+        </w:rPr>
+        <w:t xml:space="preserve"> (</w:t>
+      </w:r>
+    </w:p>
+    <w:p>
+      <w:pPr>
+        <w:shd w:val="clear" w:color="auto" w:fill="272822"/>
+        <w:spacing w:line="345" w:lineRule="atLeast"/>
+        <w:rPr>
+          <w:rFonts w:ascii="Fira Code" w:hAnsi="Fira Code" w:cs="Fira Code"/>
+          <w:color w:val="F8F8F2"/>
+          <w:sz w:val="23"/>
+          <w:szCs w:val="23"/>
+        </w:rPr>
+      </w:pPr>
+      <w:r>
+        <w:rPr>
+          <w:rFonts w:ascii="Fira Code" w:hAnsi="Fira Code" w:cs="Fira Code"/>
+          <w:color w:val="F8F8F2"/>
+          <w:sz w:val="23"/>
+          <w:szCs w:val="23"/>
+        </w:rPr>
+        <w:t xml:space="preserve">    staff_id </w:t>
+      </w:r>
+      <w:r>
+        <w:rPr>
+          <w:rFonts w:ascii="Fira Code" w:hAnsi="Fira Code" w:cs="Fira Code"/>
+          <w:i/>
+          <w:iCs/>
+          <w:color w:val="66D9EF"/>
+          <w:sz w:val="23"/>
+          <w:szCs w:val="23"/>
+        </w:rPr>
+        <w:t>SERIAL</w:t>
+      </w:r>
+      <w:r>
+        <w:rPr>
+          <w:rFonts w:ascii="Fira Code" w:hAnsi="Fira Code" w:cs="Fira Code"/>
+          <w:color w:val="F8F8F2"/>
+          <w:sz w:val="23"/>
+          <w:szCs w:val="23"/>
+        </w:rPr>
+        <w:t xml:space="preserve"> </w:t>
+      </w:r>
+      <w:r>
+        <w:rPr>
+          <w:rFonts w:ascii="Fira Code" w:hAnsi="Fira Code" w:cs="Fira Code"/>
+          <w:color w:val="F92672"/>
+          <w:sz w:val="23"/>
+          <w:szCs w:val="23"/>
+        </w:rPr>
+        <w:t>PRIMARY KEY</w:t>
+      </w:r>
+      <w:r>
+        <w:rPr>
+          <w:rFonts w:ascii="Fira Code" w:hAnsi="Fira Code" w:cs="Fira Code"/>
+          <w:color w:val="F8F8F2"/>
+          <w:sz w:val="23"/>
+          <w:szCs w:val="23"/>
+        </w:rPr>
+        <w:t>,</w:t>
+      </w:r>
+    </w:p>
+    <w:p>
+      <w:pPr>
+        <w:shd w:val="clear" w:color="auto" w:fill="272822"/>
+        <w:spacing w:line="345" w:lineRule="atLeast"/>
+        <w:rPr>
+          <w:rFonts w:ascii="Fira Code" w:hAnsi="Fira Code" w:cs="Fira Code"/>
+          <w:color w:val="F8F8F2"/>
+          <w:sz w:val="23"/>
+          <w:szCs w:val="23"/>
+        </w:rPr>
+      </w:pPr>
+      <w:r>
+        <w:rPr>
+          <w:rFonts w:ascii="Fira Code" w:hAnsi="Fira Code" w:cs="Fira Code"/>
+          <w:color w:val="F8F8F2"/>
+          <w:sz w:val="23"/>
+          <w:szCs w:val="23"/>
+        </w:rPr>
+        <w:t xml:space="preserve">    first_name </w:t>
+      </w:r>
+      <w:r>
+        <w:rPr>
+          <w:rFonts w:ascii="Fira Code" w:hAnsi="Fira Code" w:cs="Fira Code"/>
+          <w:i/>
+          <w:iCs/>
+          <w:color w:val="66D9EF"/>
+          <w:sz w:val="23"/>
+          <w:szCs w:val="23"/>
+        </w:rPr>
+        <w:t>VARCHAR</w:t>
+      </w:r>
+      <w:r>
+        <w:rPr>
+          <w:rFonts w:ascii="Fira Code" w:hAnsi="Fira Code" w:cs="Fira Code"/>
+          <w:color w:val="F8F8F2"/>
+          <w:sz w:val="23"/>
+          <w:szCs w:val="23"/>
+        </w:rPr>
+        <w:t>,</w:t>
+      </w:r>
+    </w:p>
+    <w:p>
+      <w:pPr>
+        <w:shd w:val="clear" w:color="auto" w:fill="272822"/>
+        <w:spacing w:line="345" w:lineRule="atLeast"/>
+        <w:rPr>
+          <w:rFonts w:ascii="Fira Code" w:hAnsi="Fira Code" w:cs="Fira Code"/>
+          <w:color w:val="F8F8F2"/>
+          <w:sz w:val="23"/>
+          <w:szCs w:val="23"/>
+        </w:rPr>
+      </w:pPr>
+      <w:r>
+        <w:rPr>
+          <w:rFonts w:ascii="Fira Code" w:hAnsi="Fira Code" w:cs="Fira Code"/>
+          <w:color w:val="F8F8F2"/>
+          <w:sz w:val="23"/>
+          <w:szCs w:val="23"/>
+        </w:rPr>
+        <w:t xml:space="preserve">    last_name </w:t>
+      </w:r>
+      <w:r>
+        <w:rPr>
+          <w:rFonts w:ascii="Fira Code" w:hAnsi="Fira Code" w:cs="Fira Code"/>
+          <w:i/>
+          <w:iCs/>
+          <w:color w:val="66D9EF"/>
+          <w:sz w:val="23"/>
+          <w:szCs w:val="23"/>
+        </w:rPr>
+        <w:t>VARCHAR</w:t>
+      </w:r>
+      <w:r>
+        <w:rPr>
+          <w:rFonts w:ascii="Fira Code" w:hAnsi="Fira Code" w:cs="Fira Code"/>
+          <w:color w:val="F8F8F2"/>
+          <w:sz w:val="23"/>
+          <w:szCs w:val="23"/>
+        </w:rPr>
+        <w:t>,</w:t>
+      </w:r>
+    </w:p>
+    <w:p>
+      <w:pPr>
+        <w:shd w:val="clear" w:color="auto" w:fill="272822"/>
+        <w:spacing w:line="345" w:lineRule="atLeast"/>
+        <w:rPr>
+          <w:rFonts w:ascii="Fira Code" w:hAnsi="Fira Code" w:cs="Fira Code"/>
+          <w:color w:val="F8F8F2"/>
+          <w:sz w:val="23"/>
+          <w:szCs w:val="23"/>
+        </w:rPr>
+      </w:pPr>
+      <w:r>
+        <w:rPr>
+          <w:rFonts w:ascii="Fira Code" w:hAnsi="Fira Code" w:cs="Fira Code"/>
+          <w:color w:val="F8F8F2"/>
+          <w:sz w:val="23"/>
+          <w:szCs w:val="23"/>
+        </w:rPr>
+        <w:t xml:space="preserve">    department_id </w:t>
+      </w:r>
+      <w:r>
+        <w:rPr>
+          <w:rFonts w:ascii="Fira Code" w:hAnsi="Fira Code" w:cs="Fira Code"/>
+          <w:i/>
+          <w:iCs/>
+          <w:color w:val="66D9EF"/>
+          <w:sz w:val="23"/>
+          <w:szCs w:val="23"/>
+        </w:rPr>
+        <w:t>INT</w:t>
+      </w:r>
+      <w:r>
+        <w:rPr>
+          <w:rFonts w:ascii="Fira Code" w:hAnsi="Fira Code" w:cs="Fira Code"/>
+          <w:color w:val="F8F8F2"/>
+          <w:sz w:val="23"/>
+          <w:szCs w:val="23"/>
+        </w:rPr>
+        <w:t>,</w:t>
+      </w:r>
+    </w:p>
+    <w:p>
+      <w:pPr>
+        <w:shd w:val="clear" w:color="auto" w:fill="272822"/>
+        <w:spacing w:line="345" w:lineRule="atLeast"/>
+        <w:rPr>
+          <w:rFonts w:ascii="Fira Code" w:hAnsi="Fira Code" w:cs="Fira Code"/>
+          <w:color w:val="F8F8F2"/>
+          <w:sz w:val="23"/>
+          <w:szCs w:val="23"/>
+        </w:rPr>
+      </w:pPr>
+      <w:r>
+        <w:rPr>
+          <w:rFonts w:ascii="Fira Code" w:hAnsi="Fira Code" w:cs="Fira Code"/>
+          <w:color w:val="F8F8F2"/>
+          <w:sz w:val="23"/>
+          <w:szCs w:val="23"/>
+        </w:rPr>
+        <w:t xml:space="preserve">    email_address </w:t>
+      </w:r>
+      <w:r>
+        <w:rPr>
+          <w:rFonts w:ascii="Fira Code" w:hAnsi="Fira Code" w:cs="Fira Code"/>
+          <w:i/>
+          <w:iCs/>
+          <w:color w:val="66D9EF"/>
+          <w:sz w:val="23"/>
+          <w:szCs w:val="23"/>
+        </w:rPr>
+        <w:t>VARCHAR</w:t>
+      </w:r>
+      <w:r>
+        <w:rPr>
+          <w:rFonts w:ascii="Fira Code" w:hAnsi="Fira Code" w:cs="Fira Code"/>
+          <w:color w:val="F8F8F2"/>
+          <w:sz w:val="23"/>
+          <w:szCs w:val="23"/>
+        </w:rPr>
+        <w:t>,</w:t>
+      </w:r>
+    </w:p>
+    <w:p>
+      <w:pPr>
+        <w:shd w:val="clear" w:color="auto" w:fill="272822"/>
+        <w:spacing w:line="345" w:lineRule="atLeast"/>
+        <w:rPr>
+          <w:rFonts w:ascii="Fira Code" w:hAnsi="Fira Code" w:cs="Fira Code"/>
+          <w:color w:val="F8F8F2"/>
+          <w:sz w:val="23"/>
+          <w:szCs w:val="23"/>
+        </w:rPr>
+      </w:pPr>
+      <w:r>
+        <w:rPr>
+          <w:rFonts w:ascii="Fira Code" w:hAnsi="Fira Code" w:cs="Fira Code"/>
+          <w:color w:val="F8F8F2"/>
+          <w:sz w:val="23"/>
+          <w:szCs w:val="23"/>
+        </w:rPr>
+        <w:t xml:space="preserve">    last_updated </w:t>
+      </w:r>
+      <w:r>
+        <w:rPr>
+          <w:rFonts w:ascii="Fira Code" w:hAnsi="Fira Code" w:cs="Fira Code"/>
+          <w:i/>
+          <w:iCs/>
+          <w:color w:val="66D9EF"/>
+          <w:sz w:val="23"/>
+          <w:szCs w:val="23"/>
+        </w:rPr>
+        <w:t>DATE</w:t>
+      </w:r>
+      <w:r>
+        <w:rPr>
+          <w:rFonts w:ascii="Fira Code" w:hAnsi="Fira Code" w:cs="Fira Code"/>
+          <w:color w:val="F8F8F2"/>
+          <w:sz w:val="23"/>
+          <w:szCs w:val="23"/>
+        </w:rPr>
+        <w:t>,</w:t>
+      </w:r>
+    </w:p>
+    <w:p>
+      <w:pPr>
+        <w:shd w:val="clear" w:color="auto" w:fill="272822"/>
+        <w:spacing w:line="345" w:lineRule="atLeast"/>
+        <w:rPr>
+          <w:rFonts w:ascii="Fira Code" w:hAnsi="Fira Code" w:cs="Fira Code"/>
+          <w:color w:val="F8F8F2"/>
+          <w:sz w:val="23"/>
+          <w:szCs w:val="23"/>
+        </w:rPr>
+      </w:pPr>
+      <w:r>
+        <w:rPr>
+          <w:rFonts w:ascii="Fira Code" w:hAnsi="Fira Code" w:cs="Fira Code"/>
+          <w:color w:val="F8F8F2"/>
+          <w:sz w:val="23"/>
+          <w:szCs w:val="23"/>
+        </w:rPr>
+        <w:t xml:space="preserve">    created_at </w:t>
+      </w:r>
+      <w:proofErr w:type="gramStart"/>
+      <w:r>
+        <w:rPr>
+          <w:rFonts w:ascii="Fira Code" w:hAnsi="Fira Code" w:cs="Fira Code"/>
+          <w:i/>
+          <w:iCs/>
+          <w:color w:val="66D9EF"/>
+          <w:sz w:val="23"/>
+          <w:szCs w:val="23"/>
+        </w:rPr>
+        <w:t>DATE</w:t>
+      </w:r>
+      <w:proofErr w:type="gramEnd"/>
+    </w:p>
+    <w:p>
+      <w:pPr>
+        <w:shd w:val="clear" w:color="auto" w:fill="272822"/>
+        <w:spacing w:line="345" w:lineRule="atLeast"/>
+        <w:rPr>
+          <w:rFonts w:ascii="Fira Code" w:hAnsi="Fira Code" w:cs="Fira Code"/>
+          <w:color w:val="F8F8F2"/>
+          <w:sz w:val="23"/>
+          <w:szCs w:val="23"/>
+        </w:rPr>
+      </w:pPr>
+      <w:r>
+        <w:rPr>
+          <w:rFonts w:ascii="Fira Code" w:hAnsi="Fira Code" w:cs="Fira Code"/>
+          <w:color w:val="F8F8F2"/>
+          <w:sz w:val="23"/>
+          <w:szCs w:val="23"/>
+        </w:rPr>
+        <w:t>);</w:t>
+      </w:r>
+    </w:p>
+    <w:p>
+      <w:r>
+        <w:t xml:space="preserve">We can see that staff_id is a serial primary key.  This means that postgres will automatically increment the value when you add a new value to the staff table.  </w:t>
+      </w:r>
+    </w:p>
+    <w:p/>
+    <w:p>
+      <w:r>
+        <w:t xml:space="preserve">Initially when we are seeding the data from our staff </w:t>
+      </w:r>
+      <w:proofErr w:type="gramStart"/>
+      <w:r>
+        <w:t>table</w:t>
+      </w:r>
+      <w:proofErr w:type="gramEnd"/>
+      <w:r>
+        <w:t xml:space="preserve"> we are reading from a json file. </w:t>
+      </w:r>
+    </w:p>
+    <w:p>
+      <w:r>
+        <w:rPr>
+          <w:noProof/>
+          <w14:ligatures w14:val="standardContextual"/>
+        </w:rPr>
+        <w:drawing>
+          <wp:inline distT="0" distB="0" distL="0" distR="0" wp14:anchorId="7745C588" wp14:editId="2D0FC281">
+            <wp:extent cx="5731510" cy="2245995"/>
+            <wp:effectExtent l="0" t="0" r="0" b="1905"/>
+            <wp:docPr id="389544031" name="Picture 1" descr="A screenshot of a computer&#10;&#10;Description automatically generated"/>
+            <wp:cNvGraphicFramePr>
+              <a:graphicFrameLocks xmlns:a="http://schemas.openxmlformats.org/drawingml/2006/main" noChangeAspect="1"/>
+            </wp:cNvGraphicFramePr>
+            <a:graphic xmlns:a="http://schemas.openxmlformats.org/drawingml/2006/main">
+              <a:graphicData uri="http://schemas.openxmlformats.org/drawingml/2006/picture">
+                <pic:pic xmlns:pic="http://schemas.openxmlformats.org/drawingml/2006/picture">
+                  <pic:nvPicPr>
+                    <pic:cNvPr id="389544031" name="Picture 1" descr="A screenshot of a computer&#10;&#10;Description automatically generated"/>
+                    <pic:cNvPicPr/>
+                  </pic:nvPicPr>
+                  <pic:blipFill>
+                    <a:blip r:embed="rId38">
+                      <a:extLst>
+                        <a:ext uri="{28A0092B-C50C-407E-A947-70E740481C1C}">
+                          <a14:useLocalDpi xmlns:a14="http://schemas.microsoft.com/office/drawing/2010/main" val="0"/>
+                        </a:ext>
+                      </a:extLst>
+                    </a:blip>
+                    <a:stretch>
+                      <a:fillRect/>
+                    </a:stretch>
+                  </pic:blipFill>
+                  <pic:spPr>
+                    <a:xfrm>
+                      <a:off x="0" y="0"/>
+                      <a:ext cx="5731510" cy="2245995"/>
+                    </a:xfrm>
+                    <a:prstGeom prst="rect">
+                      <a:avLst/>
+                    </a:prstGeom>
+                  </pic:spPr>
+                </pic:pic>
+              </a:graphicData>
+            </a:graphic>
+          </wp:inline>
+        </w:drawing>
+      </w:r>
+    </w:p>
+    <w:p/>
+    <w:p>
+      <w:r>
+        <w:t xml:space="preserve">The json file is simulating the backend of a shop or a database system.  This means that we want to preserve the data in a 1:1 relationship.  We want the staff_id to be the same in our database.  When we are seeding our database for the first time, we are going to implicitly define the staff_id field. </w:t>
+      </w:r>
+    </w:p>
+    <w:p/>
+    <w:p>
+      <w:proofErr w:type="gramStart"/>
+      <w:r>
+        <w:t>However</w:t>
+      </w:r>
+      <w:proofErr w:type="gramEnd"/>
+      <w:r>
+        <w:t xml:space="preserve"> this could cause a problem.  </w:t>
+      </w:r>
+      <w:proofErr w:type="gramStart"/>
+      <w:r>
+        <w:t>Lets</w:t>
+      </w:r>
+      <w:proofErr w:type="gramEnd"/>
+      <w:r>
+        <w:t xml:space="preserve"> say we implement 20 values.  If we try to add a new value WITHOUT adding the staff_id field, we </w:t>
+      </w:r>
+      <w:proofErr w:type="gramStart"/>
+      <w:r>
+        <w:t>would</w:t>
+      </w:r>
+      <w:proofErr w:type="gramEnd"/>
+      <w:r>
+        <w:t xml:space="preserve"> normally expect PSQL to automatically update the staff_id value with the value 21.  </w:t>
+      </w:r>
+    </w:p>
+    <w:p/>
+    <w:p>
+      <w:r>
+        <w:t>Because we have added data implicitly.  PSQL has not incremented a background value that keeps track of the current value.  We therefore need to set the value ourselves!</w:t>
+      </w:r>
+    </w:p>
+    <w:p/>
+    <w:p>
+      <w:pPr>
+        <w:shd w:val="clear" w:color="auto" w:fill="272822"/>
+        <w:spacing w:line="345" w:lineRule="atLeast"/>
+        <w:rPr>
+          <w:rFonts w:ascii="Fira Code" w:hAnsi="Fira Code" w:cs="Fira Code"/>
+          <w:color w:val="F8F8F2"/>
+          <w:sz w:val="23"/>
+          <w:szCs w:val="23"/>
+        </w:rPr>
+      </w:pPr>
+      <w:r>
+        <w:rPr>
+          <w:rFonts w:ascii="Fira Code" w:hAnsi="Fira Code" w:cs="Fira Code"/>
+          <w:color w:val="F8F8F2"/>
+          <w:sz w:val="23"/>
+          <w:szCs w:val="23"/>
+        </w:rPr>
+        <w:t xml:space="preserve">            </w:t>
+      </w:r>
+      <w:proofErr w:type="gramStart"/>
+      <w:r>
+        <w:rPr>
+          <w:rFonts w:ascii="Fira Code" w:hAnsi="Fira Code" w:cs="Fira Code"/>
+          <w:color w:val="F92672"/>
+          <w:sz w:val="23"/>
+          <w:szCs w:val="23"/>
+        </w:rPr>
+        <w:t>if</w:t>
+      </w:r>
+      <w:r>
+        <w:rPr>
+          <w:rFonts w:ascii="Fira Code" w:hAnsi="Fira Code" w:cs="Fira Code"/>
+          <w:color w:val="F8F8F2"/>
+          <w:sz w:val="23"/>
+          <w:szCs w:val="23"/>
+        </w:rPr>
+        <w:t>(</w:t>
+      </w:r>
+      <w:proofErr w:type="gramEnd"/>
+      <w:r>
+        <w:rPr>
+          <w:rFonts w:ascii="Fira Code" w:hAnsi="Fira Code" w:cs="Fira Code"/>
+          <w:color w:val="F8F8F2"/>
+          <w:sz w:val="23"/>
+          <w:szCs w:val="23"/>
+        </w:rPr>
+        <w:t xml:space="preserve">key </w:t>
+      </w:r>
+      <w:r>
+        <w:rPr>
+          <w:rFonts w:ascii="Fira Code" w:hAnsi="Fira Code" w:cs="Fira Code"/>
+          <w:color w:val="F92672"/>
+          <w:sz w:val="23"/>
+          <w:szCs w:val="23"/>
+        </w:rPr>
+        <w:t>==</w:t>
+      </w:r>
+      <w:r>
+        <w:rPr>
+          <w:rFonts w:ascii="Fira Code" w:hAnsi="Fira Code" w:cs="Fira Code"/>
+          <w:color w:val="F8F8F2"/>
+          <w:sz w:val="23"/>
+          <w:szCs w:val="23"/>
+        </w:rPr>
+        <w:t xml:space="preserve"> </w:t>
+      </w:r>
+      <w:r>
+        <w:rPr>
+          <w:rFonts w:ascii="Fira Code" w:hAnsi="Fira Code" w:cs="Fira Code"/>
+          <w:color w:val="E6DB74"/>
+          <w:sz w:val="23"/>
+          <w:szCs w:val="23"/>
+        </w:rPr>
+        <w:t>'staff'</w:t>
+      </w:r>
+      <w:r>
+        <w:rPr>
+          <w:rFonts w:ascii="Fira Code" w:hAnsi="Fira Code" w:cs="Fira Code"/>
+          <w:color w:val="F8F8F2"/>
+          <w:sz w:val="23"/>
+          <w:szCs w:val="23"/>
+        </w:rPr>
+        <w:t>){</w:t>
+      </w:r>
+    </w:p>
+    <w:p>
+      <w:pPr>
+        <w:shd w:val="clear" w:color="auto" w:fill="272822"/>
+        <w:spacing w:line="345" w:lineRule="atLeast"/>
+        <w:rPr>
+          <w:rFonts w:ascii="Fira Code" w:hAnsi="Fira Code" w:cs="Fira Code"/>
+          <w:color w:val="F8F8F2"/>
+          <w:sz w:val="23"/>
+          <w:szCs w:val="23"/>
+        </w:rPr>
+      </w:pPr>
+      <w:r>
+        <w:rPr>
+          <w:rFonts w:ascii="Fira Code" w:hAnsi="Fira Code" w:cs="Fira Code"/>
+          <w:color w:val="F8F8F2"/>
+          <w:sz w:val="23"/>
+          <w:szCs w:val="23"/>
+        </w:rPr>
+        <w:t xml:space="preserve">                console.</w:t>
+      </w:r>
+      <w:r>
+        <w:rPr>
+          <w:rFonts w:ascii="Fira Code" w:hAnsi="Fira Code" w:cs="Fira Code"/>
+          <w:color w:val="A6E22E"/>
+          <w:sz w:val="23"/>
+          <w:szCs w:val="23"/>
+        </w:rPr>
+        <w:t>log</w:t>
+      </w:r>
+      <w:r>
+        <w:rPr>
+          <w:rFonts w:ascii="Fira Code" w:hAnsi="Fira Code" w:cs="Fira Code"/>
+          <w:color w:val="F8F8F2"/>
+          <w:sz w:val="23"/>
+          <w:szCs w:val="23"/>
+        </w:rPr>
+        <w:t>(rows)</w:t>
+      </w:r>
+    </w:p>
+    <w:p>
+      <w:pPr>
+        <w:shd w:val="clear" w:color="auto" w:fill="272822"/>
+        <w:spacing w:line="345" w:lineRule="atLeast"/>
+        <w:rPr>
+          <w:rFonts w:ascii="Fira Code" w:hAnsi="Fira Code" w:cs="Fira Code"/>
+          <w:color w:val="F8F8F2"/>
+          <w:sz w:val="23"/>
+          <w:szCs w:val="23"/>
+        </w:rPr>
+      </w:pPr>
+      <w:r>
+        <w:rPr>
+          <w:rFonts w:ascii="Fira Code" w:hAnsi="Fira Code" w:cs="Fira Code"/>
+          <w:color w:val="F8F8F2"/>
+          <w:sz w:val="23"/>
+          <w:szCs w:val="23"/>
+        </w:rPr>
+        <w:lastRenderedPageBreak/>
+        <w:t xml:space="preserve">                console.</w:t>
+      </w:r>
+      <w:r>
+        <w:rPr>
+          <w:rFonts w:ascii="Fira Code" w:hAnsi="Fira Code" w:cs="Fira Code"/>
+          <w:color w:val="A6E22E"/>
+          <w:sz w:val="23"/>
+          <w:szCs w:val="23"/>
+        </w:rPr>
+        <w:t>log</w:t>
+      </w:r>
+      <w:r>
+        <w:rPr>
+          <w:rFonts w:ascii="Fira Code" w:hAnsi="Fira Code" w:cs="Fira Code"/>
+          <w:color w:val="F8F8F2"/>
+          <w:sz w:val="23"/>
+          <w:szCs w:val="23"/>
+        </w:rPr>
+        <w:t>(values)</w:t>
+      </w:r>
+    </w:p>
+    <w:p>
+      <w:pPr>
+        <w:shd w:val="clear" w:color="auto" w:fill="272822"/>
+        <w:spacing w:line="345" w:lineRule="atLeast"/>
+        <w:rPr>
+          <w:rFonts w:ascii="Fira Code" w:hAnsi="Fira Code" w:cs="Fira Code"/>
+          <w:color w:val="F8F8F2"/>
+          <w:sz w:val="23"/>
+          <w:szCs w:val="23"/>
+        </w:rPr>
+      </w:pPr>
+      <w:r>
+        <w:rPr>
+          <w:rFonts w:ascii="Fira Code" w:hAnsi="Fira Code" w:cs="Fira Code"/>
+          <w:color w:val="F8F8F2"/>
+          <w:sz w:val="23"/>
+          <w:szCs w:val="23"/>
+        </w:rPr>
+        <w:t xml:space="preserve">                </w:t>
+      </w:r>
+      <w:r>
+        <w:rPr>
+          <w:rFonts w:ascii="Fira Code" w:hAnsi="Fira Code" w:cs="Fira Code"/>
+          <w:color w:val="F92672"/>
+          <w:sz w:val="23"/>
+          <w:szCs w:val="23"/>
+        </w:rPr>
+        <w:t>await</w:t>
+      </w:r>
+      <w:r>
+        <w:rPr>
+          <w:rFonts w:ascii="Fira Code" w:hAnsi="Fira Code" w:cs="Fira Code"/>
+          <w:color w:val="F8F8F2"/>
+          <w:sz w:val="23"/>
+          <w:szCs w:val="23"/>
+        </w:rPr>
+        <w:t xml:space="preserve"> </w:t>
+      </w:r>
+      <w:proofErr w:type="gramStart"/>
+      <w:r>
+        <w:rPr>
+          <w:rFonts w:ascii="Fira Code" w:hAnsi="Fira Code" w:cs="Fira Code"/>
+          <w:color w:val="F8F8F2"/>
+          <w:sz w:val="23"/>
+          <w:szCs w:val="23"/>
+        </w:rPr>
+        <w:t>client.</w:t>
+      </w:r>
+      <w:r>
+        <w:rPr>
+          <w:rFonts w:ascii="Fira Code" w:hAnsi="Fira Code" w:cs="Fira Code"/>
+          <w:color w:val="A6E22E"/>
+          <w:sz w:val="23"/>
+          <w:szCs w:val="23"/>
+        </w:rPr>
+        <w:t>query</w:t>
+      </w:r>
+      <w:proofErr w:type="gramEnd"/>
+      <w:r>
+        <w:rPr>
+          <w:rFonts w:ascii="Fira Code" w:hAnsi="Fira Code" w:cs="Fira Code"/>
+          <w:color w:val="F8F8F2"/>
+          <w:sz w:val="23"/>
+          <w:szCs w:val="23"/>
+        </w:rPr>
+        <w:t>(</w:t>
+      </w:r>
+      <w:r>
+        <w:rPr>
+          <w:rFonts w:ascii="Fira Code" w:hAnsi="Fira Code" w:cs="Fira Code"/>
+          <w:color w:val="E6DB74"/>
+          <w:sz w:val="23"/>
+          <w:szCs w:val="23"/>
+        </w:rPr>
+        <w:t>`SELECT setval ('staff_staff_id_seq', 20);`</w:t>
+      </w:r>
+      <w:r>
+        <w:rPr>
+          <w:rFonts w:ascii="Fira Code" w:hAnsi="Fira Code" w:cs="Fira Code"/>
+          <w:color w:val="F8F8F2"/>
+          <w:sz w:val="23"/>
+          <w:szCs w:val="23"/>
+        </w:rPr>
+        <w:t>)</w:t>
+      </w:r>
+    </w:p>
+    <w:p>
+      <w:pPr>
+        <w:shd w:val="clear" w:color="auto" w:fill="272822"/>
+        <w:spacing w:line="345" w:lineRule="atLeast"/>
+        <w:rPr>
+          <w:rFonts w:ascii="Fira Code" w:hAnsi="Fira Code" w:cs="Fira Code"/>
+          <w:color w:val="F8F8F2"/>
+          <w:sz w:val="23"/>
+          <w:szCs w:val="23"/>
+        </w:rPr>
+      </w:pPr>
+      <w:r>
+        <w:rPr>
+          <w:rFonts w:ascii="Fira Code" w:hAnsi="Fira Code" w:cs="Fira Code"/>
+          <w:color w:val="F8F8F2"/>
+          <w:sz w:val="23"/>
+          <w:szCs w:val="23"/>
+        </w:rPr>
+        <w:t xml:space="preserve">            }</w:t>
+      </w:r>
+    </w:p>
+    <w:p>
+      <w:pPr>
+        <w:shd w:val="clear" w:color="auto" w:fill="272822"/>
+        <w:spacing w:line="345" w:lineRule="atLeast"/>
+        <w:rPr>
+          <w:rFonts w:ascii="Fira Code" w:hAnsi="Fira Code" w:cs="Fira Code"/>
+          <w:color w:val="F8F8F2"/>
+          <w:sz w:val="23"/>
+          <w:szCs w:val="23"/>
+        </w:rPr>
+      </w:pPr>
+      <w:r>
+        <w:rPr>
+          <w:rFonts w:ascii="Fira Code" w:hAnsi="Fira Code" w:cs="Fira Code"/>
+          <w:color w:val="F8F8F2"/>
+          <w:sz w:val="23"/>
+          <w:szCs w:val="23"/>
+        </w:rPr>
+        <w:t xml:space="preserve">        }</w:t>
+      </w:r>
+    </w:p>
+    <w:p/>
+    <w:p>
+      <w:r>
+        <w:t>Now when we add new data, it should automatically update correctly.  The next value will be 21!</w:t>
       </w:r>
     </w:p>
     <w:sectPr>
@@ -8875,7 +10288,7 @@
   <w:style w:type="paragraph" w:default="1" w:styleId="Normal">
     <w:name w:val="Normal"/>
     <w:qFormat/>
-    <w:rsid w:val="00E03AB4"/>
+    <w:rsid w:val="006D522C"/>
     <w:rPr>
       <w:rFonts w:ascii="Times New Roman" w:eastAsia="Times New Roman" w:hAnsi="Times New Roman" w:cs="Times New Roman"/>
       <w:kern w:val="0"/>
@@ -9398,6 +10811,29 @@
       <w:spacing w:val="5"/>
     </w:rPr>
   </w:style>
+  <w:style w:type="character" w:styleId="Hyperlink">
+    <w:name w:val="Hyperlink"/>
+    <w:basedOn w:val="DefaultParagraphFont"/>
+    <w:uiPriority w:val="99"/>
+    <w:unhideWhenUsed/>
+    <w:rsid w:val="007018C2"/>
+    <w:rPr>
+      <w:color w:val="467886" w:themeColor="hyperlink"/>
+      <w:u w:val="single"/>
+    </w:rPr>
+  </w:style>
+  <w:style w:type="character" w:styleId="UnresolvedMention">
+    <w:name w:val="Unresolved Mention"/>
+    <w:basedOn w:val="DefaultParagraphFont"/>
+    <w:uiPriority w:val="99"/>
+    <w:semiHidden/>
+    <w:unhideWhenUsed/>
+    <w:rsid w:val="007018C2"/>
+    <w:rPr>
+      <w:color w:val="605E5C"/>
+      <w:shd w:val="clear" w:color="auto" w:fill="E1DFDD"/>
+    </w:rPr>
+  </w:style>
 </w:styles>
 </file>
 

</xml_diff>